<commit_message>
update report v 0.2
</commit_message>
<xml_diff>
--- a/han-thesis.docx
+++ b/han-thesis.docx
@@ -16,8 +16,6 @@
           <w:szCs w:val="26"/>
         </w:rPr>
       </w:pPr>
-      <w:bookmarkStart w:id="0" w:name="_GoBack"/>
-      <w:bookmarkEnd w:id="0"/>
       <w:r>
         <w:rPr>
           <w:rFonts w:ascii="Times New Roman" w:hAnsi="Times New Roman" w:cs="Times New Roman"/>
@@ -2274,49 +2272,62 @@
           <w:sz w:val="26"/>
           <w:szCs w:val="26"/>
         </w:rPr>
-        <w:t xml:space="preserve"> Hệ thống sự kiện không chỉ có kịch bản sự kiện ẩn liên hoàn mà còn bao gồm cả các sự kiện và việc xử lí sự kiện do người dùng tạo ra (như cách xử lí sự kiện thông thường). Ở đây chúng em tập trung vào việc xử lí liên hoàn sự kiện theo kịch bản. Minh họa hệ thống sự kiện như sau: </w:t>
-      </w:r>
-    </w:p>
-    <w:p>
-      <w:pPr>
-        <w:spacing w:line="360" w:lineRule="auto"/>
-        <w:ind w:left="630"/>
-        <w:jc w:val="both"/>
-        <w:rPr>
-          <w:rFonts w:ascii="Times New Roman" w:hAnsi="Times New Roman" w:cs="Times New Roman"/>
-          <w:sz w:val="26"/>
-          <w:szCs w:val="26"/>
-        </w:rPr>
-      </w:pPr>
-      <w:r>
-        <w:rPr>
-          <w:noProof/>
+        <w:t xml:space="preserve"> Hệ thống sự kiện không chỉ có kịch bản sự kiện ẩn liên hoàn mà còn bao gồm cả các sự kiện và việc xử lí sự kiện do người dùng tạo ra (như cách xử lí sự kiện thông thường). Ở đây chúng em tập trung vào việc xử lí liên hoàn sự kiện theo kịch bản. Minh họa </w:t>
+      </w:r>
+      <w:r>
+        <w:rPr>
+          <w:rFonts w:ascii="Times New Roman" w:hAnsi="Times New Roman" w:cs="Times New Roman"/>
+          <w:sz w:val="26"/>
+          <w:szCs w:val="26"/>
         </w:rPr>
         <w:drawing>
-          <wp:inline distT="0" distB="0" distL="0" distR="0" wp14:anchorId="6BB5F3AA" wp14:editId="3E51BCFD">
-            <wp:extent cx="5943600" cy="3603625"/>
-            <wp:effectExtent l="0" t="0" r="0" b="0"/>
-            <wp:docPr id="13" name="Picture 13"/>
-            <wp:cNvGraphicFramePr>
-              <a:graphicFrameLocks xmlns:a="http://schemas.openxmlformats.org/drawingml/2006/main" noChangeAspect="1"/>
-            </wp:cNvGraphicFramePr>
+          <wp:anchor distT="0" distB="0" distL="114300" distR="114300" simplePos="0" relativeHeight="251669504" behindDoc="0" locked="0" layoutInCell="1" allowOverlap="1" wp14:anchorId="6272674D" wp14:editId="4140D0CE">
+            <wp:simplePos x="0" y="0"/>
+            <wp:positionH relativeFrom="margin">
+              <wp:align>center</wp:align>
+            </wp:positionH>
+            <wp:positionV relativeFrom="paragraph">
+              <wp:posOffset>1952625</wp:posOffset>
+            </wp:positionV>
+            <wp:extent cx="3599543" cy="3207657"/>
+            <wp:effectExtent l="0" t="0" r="1270" b="0"/>
+            <wp:wrapTopAndBottom/>
+            <wp:docPr id="38" name="Picture 3">
+              <a:extLst xmlns:a="http://schemas.openxmlformats.org/drawingml/2006/main">
+                <a:ext uri="{FF2B5EF4-FFF2-40B4-BE49-F238E27FC236}">
+                  <a16:creationId xmlns:a16="http://schemas.microsoft.com/office/drawing/2014/main" id="{529A7057-8694-4D72-A71D-BF2BC0990D3A}"/>
+                </a:ext>
+              </a:extLst>
+            </wp:docPr>
+            <wp:cNvGraphicFramePr/>
             <a:graphic xmlns:a="http://schemas.openxmlformats.org/drawingml/2006/main">
               <a:graphicData uri="http://schemas.openxmlformats.org/drawingml/2006/picture">
                 <pic:pic xmlns:pic="http://schemas.openxmlformats.org/drawingml/2006/picture">
                   <pic:nvPicPr>
-                    <pic:cNvPr id="1" name=""/>
+                    <pic:cNvPr id="4" name="Picture 3">
+                      <a:extLst>
+                        <a:ext uri="{FF2B5EF4-FFF2-40B4-BE49-F238E27FC236}">
+                          <a16:creationId xmlns:a16="http://schemas.microsoft.com/office/drawing/2014/main" id="{529A7057-8694-4D72-A71D-BF2BC0990D3A}"/>
+                        </a:ext>
+                      </a:extLst>
+                    </pic:cNvPr>
                     <pic:cNvPicPr/>
                   </pic:nvPicPr>
-                  <pic:blipFill>
-                    <a:blip r:embed="rId33"/>
-                    <a:stretch>
-                      <a:fillRect/>
-                    </a:stretch>
+                  <pic:blipFill rotWithShape="1">
+                    <a:blip r:embed="rId33">
+                      <a:extLst>
+                        <a:ext uri="{28A0092B-C50C-407E-A947-70E740481C1C}">
+                          <a14:useLocalDpi xmlns:a14="http://schemas.microsoft.com/office/drawing/2010/main" val="0"/>
+                        </a:ext>
+                      </a:extLst>
+                    </a:blip>
+                    <a:srcRect l="5312" t="3581" r="34127" b="7407"/>
+                    <a:stretch/>
                   </pic:blipFill>
                   <pic:spPr>
                     <a:xfrm>
                       <a:off x="0" y="0"/>
-                      <a:ext cx="5943600" cy="3603625"/>
+                      <a:ext cx="3599543" cy="3207657"/>
                     </a:xfrm>
                     <a:prstGeom prst="rect">
                       <a:avLst/>
@@ -2325,9 +2336,29 @@
                 </pic:pic>
               </a:graphicData>
             </a:graphic>
-          </wp:inline>
+          </wp:anchor>
         </w:drawing>
       </w:r>
+      <w:r>
+        <w:rPr>
+          <w:rFonts w:ascii="Times New Roman" w:hAnsi="Times New Roman" w:cs="Times New Roman"/>
+          <w:sz w:val="26"/>
+          <w:szCs w:val="26"/>
+        </w:rPr>
+        <w:t xml:space="preserve">hệ thống sự kiện như sau: </w:t>
+      </w:r>
+    </w:p>
+    <w:p>
+      <w:pPr>
+        <w:spacing w:line="360" w:lineRule="auto"/>
+        <w:ind w:left="630"/>
+        <w:jc w:val="both"/>
+        <w:rPr>
+          <w:rFonts w:ascii="Times New Roman" w:hAnsi="Times New Roman" w:cs="Times New Roman"/>
+          <w:sz w:val="26"/>
+          <w:szCs w:val="26"/>
+        </w:rPr>
+      </w:pPr>
     </w:p>
     <w:p>
       <w:pPr>
@@ -2351,7 +2382,16 @@
           <w:sz w:val="26"/>
           <w:szCs w:val="26"/>
         </w:rPr>
-        <w:t>Các thành phần của hệ thống sự kiện</w:t>
+        <w:t xml:space="preserve">Các </w:t>
+      </w:r>
+      <w:bookmarkStart w:id="0" w:name="_Hlk515630070"/>
+      <w:r>
+        <w:rPr>
+          <w:rFonts w:ascii="Times New Roman" w:hAnsi="Times New Roman" w:cs="Times New Roman"/>
+          <w:sz w:val="26"/>
+          <w:szCs w:val="26"/>
+        </w:rPr>
+        <w:t>thành phần của hệ thống sự kiện</w:t>
       </w:r>
       <w:r>
         <w:rPr>
@@ -2367,7 +2407,16 @@
           <w:sz w:val="26"/>
           <w:szCs w:val="26"/>
         </w:rPr>
-        <w:t xml:space="preserve"> gồm:</w:t>
+        <w:t xml:space="preserve"> </w:t>
+      </w:r>
+      <w:bookmarkEnd w:id="0"/>
+      <w:r>
+        <w:rPr>
+          <w:rFonts w:ascii="Times New Roman" w:hAnsi="Times New Roman" w:cs="Times New Roman"/>
+          <w:sz w:val="26"/>
+          <w:szCs w:val="26"/>
+        </w:rPr>
+        <w:t>gồm:</w:t>
       </w:r>
     </w:p>
     <w:p>
@@ -2386,6 +2435,7 @@
           <w:szCs w:val="26"/>
         </w:rPr>
       </w:pPr>
+      <w:bookmarkStart w:id="1" w:name="_Hlk515630099"/>
       <w:r>
         <w:rPr>
           <w:rFonts w:ascii="Times New Roman" w:hAnsi="Times New Roman" w:cs="Times New Roman"/>
@@ -2511,6 +2561,7 @@
         <w:t>s</w:t>
       </w:r>
     </w:p>
+    <w:bookmarkEnd w:id="1"/>
     <w:p>
       <w:pPr>
         <w:pStyle w:val="ListParagraph"/>
@@ -2605,13 +2656,23 @@
           <w:szCs w:val="26"/>
         </w:rPr>
       </w:pPr>
-      <w:r>
-        <w:rPr>
-          <w:rFonts w:ascii="Times New Roman" w:hAnsi="Times New Roman" w:cs="Times New Roman"/>
-          <w:sz w:val="26"/>
-          <w:szCs w:val="26"/>
-        </w:rPr>
-        <w:t>Cấu trúc của một Event:</w:t>
+      <w:bookmarkStart w:id="2" w:name="_Hlk515631489"/>
+      <w:r>
+        <w:rPr>
+          <w:rFonts w:ascii="Times New Roman" w:hAnsi="Times New Roman" w:cs="Times New Roman"/>
+          <w:sz w:val="26"/>
+          <w:szCs w:val="26"/>
+        </w:rPr>
+        <w:t>Cấu trúc của một Event</w:t>
+      </w:r>
+      <w:bookmarkEnd w:id="2"/>
+      <w:r>
+        <w:rPr>
+          <w:rFonts w:ascii="Times New Roman" w:hAnsi="Times New Roman" w:cs="Times New Roman"/>
+          <w:sz w:val="26"/>
+          <w:szCs w:val="26"/>
+        </w:rPr>
+        <w:t>:</w:t>
       </w:r>
     </w:p>
     <w:p>
@@ -2630,6 +2691,7 @@
           <w:szCs w:val="26"/>
         </w:rPr>
       </w:pPr>
+      <w:bookmarkStart w:id="3" w:name="_Hlk515631503"/>
       <w:r>
         <w:rPr>
           <w:rFonts w:ascii="Times New Roman" w:hAnsi="Times New Roman" w:cs="Times New Roman"/>
@@ -2729,6 +2791,7 @@
         <w:t xml:space="preserve"> và được tạo ra một lần duy nhất ở đầu chương trình để sử dụng. Nói cách khác đây là một Global Helper Class.</w:t>
       </w:r>
     </w:p>
+    <w:bookmarkEnd w:id="3"/>
     <w:p>
       <w:pPr>
         <w:pStyle w:val="ListParagraph"/>
@@ -2966,7 +3029,6 @@
                               </w:rPr>
                               <w:t xml:space="preserve"> </w:t>
                             </w:r>
-                            <w:proofErr w:type="gramStart"/>
                             <w:r>
                               <w:rPr>
                                 <w:rFonts w:ascii="Consolas" w:hAnsi="Consolas" w:cs="Consolas"/>
@@ -2983,17 +3045,7 @@
                                 <w:sz w:val="19"/>
                                 <w:szCs w:val="19"/>
                               </w:rPr>
-                              <w:t xml:space="preserve"> :</w:t>
-                            </w:r>
-                            <w:proofErr w:type="gramEnd"/>
-                            <w:r>
-                              <w:rPr>
-                                <w:rFonts w:ascii="Consolas" w:hAnsi="Consolas" w:cs="Consolas"/>
-                                <w:color w:val="000000"/>
-                                <w:sz w:val="19"/>
-                                <w:szCs w:val="19"/>
-                              </w:rPr>
-                              <w:t xml:space="preserve"> </w:t>
+                              <w:t xml:space="preserve"> : </w:t>
                             </w:r>
                             <w:r>
                               <w:rPr>
@@ -3628,7 +3680,25 @@
           <w:sz w:val="26"/>
           <w:szCs w:val="26"/>
         </w:rPr>
-        <w:t>Code mình họa một Comparator:</w:t>
+        <w:t xml:space="preserve">Code </w:t>
+      </w:r>
+      <w:bookmarkStart w:id="4" w:name="_Hlk515631577"/>
+      <w:r>
+        <w:rPr>
+          <w:rFonts w:ascii="Times New Roman" w:hAnsi="Times New Roman" w:cs="Times New Roman"/>
+          <w:sz w:val="26"/>
+          <w:szCs w:val="26"/>
+        </w:rPr>
+        <w:t>mình họa một Comparator</w:t>
+      </w:r>
+      <w:bookmarkEnd w:id="4"/>
+      <w:r>
+        <w:rPr>
+          <w:rFonts w:ascii="Times New Roman" w:hAnsi="Times New Roman" w:cs="Times New Roman"/>
+          <w:sz w:val="26"/>
+          <w:szCs w:val="26"/>
+        </w:rPr>
+        <w:t>:</w:t>
       </w:r>
     </w:p>
     <w:p>
@@ -3647,6 +3717,7 @@
           <w:szCs w:val="26"/>
         </w:rPr>
       </w:pPr>
+      <w:bookmarkStart w:id="5" w:name="_Hlk515631599"/>
       <w:r>
         <w:rPr>
           <w:rFonts w:ascii="Times New Roman" w:hAnsi="Times New Roman" w:cs="Times New Roman"/>
@@ -3661,27 +3732,10 @@
           <w:sz w:val="26"/>
           <w:szCs w:val="26"/>
         </w:rPr>
-        <w:t xml:space="preserve"> (ví dụ như ẩn, hiện, di chuyển vị trí, thu nhỏ, phóng </w:t>
-      </w:r>
-      <w:proofErr w:type="gramStart"/>
-      <w:r>
-        <w:rPr>
-          <w:rFonts w:ascii="Times New Roman" w:hAnsi="Times New Roman" w:cs="Times New Roman"/>
-          <w:sz w:val="26"/>
-          <w:szCs w:val="26"/>
-        </w:rPr>
-        <w:t>to,…</w:t>
-      </w:r>
-      <w:proofErr w:type="gramEnd"/>
-      <w:r>
-        <w:rPr>
-          <w:rFonts w:ascii="Times New Roman" w:hAnsi="Times New Roman" w:cs="Times New Roman"/>
-          <w:sz w:val="26"/>
-          <w:szCs w:val="26"/>
-        </w:rPr>
-        <w:t>). Các class này kế thừa class Action Type là Base Abstract Class cho các Action này</w:t>
+        <w:t xml:space="preserve"> (ví dụ như ẩn, hiện, di chuyển vị trí, thu nhỏ, phóng to,…). Các class này kế thừa class Action Type là Base Abstract Class cho các Action này</w:t>
       </w:r>
     </w:p>
+    <w:bookmarkEnd w:id="5"/>
     <w:p>
       <w:pPr>
         <w:pStyle w:val="ListParagraph"/>
@@ -4462,6 +4516,7 @@
           <w:szCs w:val="26"/>
         </w:rPr>
       </w:pPr>
+      <w:bookmarkStart w:id="6" w:name="_Hlk515631666"/>
       <w:r>
         <w:rPr>
           <w:rFonts w:ascii="Times New Roman" w:hAnsi="Times New Roman" w:cs="Times New Roman"/>
@@ -4543,22 +4598,15 @@
           <w:szCs w:val="26"/>
         </w:rPr>
       </w:pPr>
-      <w:r>
-        <w:rPr>
-          <w:rFonts w:ascii="Times New Roman" w:hAnsi="Times New Roman" w:cs="Times New Roman"/>
-          <w:sz w:val="26"/>
-          <w:szCs w:val="26"/>
-        </w:rPr>
-        <w:t xml:space="preserve">Operator: Mỗi hành động trong Post-actions là một Operator (cộng, trừ, nhân, chia, </w:t>
-      </w:r>
-      <w:proofErr w:type="gramStart"/>
-      <w:r>
-        <w:rPr>
-          <w:rFonts w:ascii="Times New Roman" w:hAnsi="Times New Roman" w:cs="Times New Roman"/>
-          <w:sz w:val="26"/>
-          <w:szCs w:val="26"/>
-        </w:rPr>
-        <w:t>gán,</w:t>
+      <w:bookmarkStart w:id="7" w:name="_Hlk515631795"/>
+      <w:bookmarkEnd w:id="6"/>
+      <w:r>
+        <w:rPr>
+          <w:rFonts w:ascii="Times New Roman" w:hAnsi="Times New Roman" w:cs="Times New Roman"/>
+          <w:sz w:val="26"/>
+          <w:szCs w:val="26"/>
+        </w:rPr>
+        <w:t>Operator: Mỗi hành động trong Post-actions là một Operator (cộng, trừ, nhân, chia, gán,</w:t>
       </w:r>
       <w:r>
         <w:rPr>
@@ -4568,7 +4616,6 @@
         </w:rPr>
         <w:t>…</w:t>
       </w:r>
-      <w:proofErr w:type="gramEnd"/>
       <w:r>
         <w:rPr>
           <w:rFonts w:ascii="Times New Roman" w:hAnsi="Times New Roman" w:cs="Times New Roman"/>
@@ -4586,6 +4633,7 @@
         <w:t>ss</w:t>
       </w:r>
     </w:p>
+    <w:bookmarkEnd w:id="7"/>
     <w:p>
       <w:pPr>
         <w:pStyle w:val="ListParagraph"/>
@@ -4793,6 +4841,7 @@
                                 <w:szCs w:val="19"/>
                               </w:rPr>
                             </w:pPr>
+                            <w:bookmarkStart w:id="8" w:name="_GoBack"/>
                             <w:r>
                               <w:rPr>
                                 <w:rFonts w:ascii="Consolas" w:hAnsi="Consolas" w:cs="Consolas"/>
@@ -5104,6 +5153,7 @@
                               </w:rPr>
                               <w:t xml:space="preserve">    }</w:t>
                             </w:r>
+                            <w:bookmarkEnd w:id="8"/>
                           </w:p>
                         </w:txbxContent>
                       </wps:txbx>
@@ -5124,7 +5174,11 @@
           </mc:Choice>
           <mc:Fallback>
             <w:pict>
-              <v:shape w14:anchorId="5EC89393" id="Text Box 36" o:spid="_x0000_s1028" type="#_x0000_t202" style="position:absolute;left:0;text-align:left;margin-left:333.3pt;margin-top:191.55pt;width:384.5pt;height:92.9pt;z-index:251664384;visibility:visible;mso-wrap-style:square;mso-width-percent:0;mso-height-percent:0;mso-wrap-distance-left:0;mso-wrap-distance-top:0;mso-wrap-distance-right:0;mso-wrap-distance-bottom:14.4pt;mso-position-horizontal:right;mso-position-horizontal-relative:margin;mso-position-vertical:absolute;mso-position-vertical-relative:text;mso-width-percent:0;mso-height-percent:0;mso-width-relative:page;mso-height-relative:page;v-text-anchor:top" o:gfxdata="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" filled="f" strokeweight=".48pt">
+              <v:shapetype w14:anchorId="5EC89393" id="_x0000_t202" coordsize="21600,21600" o:spt="202" path="m,l,21600r21600,l21600,xe">
+                <v:stroke joinstyle="miter"/>
+                <v:path gradientshapeok="t" o:connecttype="rect"/>
+              </v:shapetype>
+              <v:shape id="Text Box 36" o:spid="_x0000_s1028" type="#_x0000_t202" style="position:absolute;left:0;text-align:left;margin-left:333.3pt;margin-top:191.55pt;width:384.5pt;height:92.9pt;z-index:251664384;visibility:visible;mso-wrap-style:square;mso-width-percent:0;mso-height-percent:0;mso-wrap-distance-left:0;mso-wrap-distance-top:0;mso-wrap-distance-right:0;mso-wrap-distance-bottom:14.4pt;mso-position-horizontal:right;mso-position-horizontal-relative:margin;mso-position-vertical:absolute;mso-position-vertical-relative:text;mso-width-percent:0;mso-height-percent:0;mso-width-relative:page;mso-height-relative:page;v-text-anchor:top" o:gfxdata="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" filled="f" strokeweight=".48pt">
                 <v:textbox inset="0,0,0,0">
                   <w:txbxContent>
                     <w:p>
@@ -5141,6 +5195,7 @@
                           <w:szCs w:val="19"/>
                         </w:rPr>
                       </w:pPr>
+                      <w:bookmarkStart w:id="9" w:name="_GoBack"/>
                       <w:r>
                         <w:rPr>
                           <w:rFonts w:ascii="Consolas" w:hAnsi="Consolas" w:cs="Consolas"/>
@@ -5452,6 +5507,7 @@
                         </w:rPr>
                         <w:t xml:space="preserve">    }</w:t>
                       </w:r>
+                      <w:bookmarkEnd w:id="9"/>
                     </w:p>
                   </w:txbxContent>
                 </v:textbox>
@@ -5518,13 +5574,23 @@
           <w:szCs w:val="26"/>
         </w:rPr>
       </w:pPr>
-      <w:r>
-        <w:rPr>
-          <w:rFonts w:ascii="Times New Roman" w:hAnsi="Times New Roman" w:cs="Times New Roman"/>
-          <w:sz w:val="26"/>
-          <w:szCs w:val="26"/>
-        </w:rPr>
-        <w:t>Thiết kế:</w:t>
+      <w:bookmarkStart w:id="10" w:name="_Hlk515628983"/>
+      <w:r>
+        <w:rPr>
+          <w:rFonts w:ascii="Times New Roman" w:hAnsi="Times New Roman" w:cs="Times New Roman"/>
+          <w:sz w:val="26"/>
+          <w:szCs w:val="26"/>
+        </w:rPr>
+        <w:t>Thiết kế</w:t>
+      </w:r>
+      <w:bookmarkEnd w:id="10"/>
+      <w:r>
+        <w:rPr>
+          <w:rFonts w:ascii="Times New Roman" w:hAnsi="Times New Roman" w:cs="Times New Roman"/>
+          <w:sz w:val="26"/>
+          <w:szCs w:val="26"/>
+        </w:rPr>
+        <w:t>:</w:t>
       </w:r>
     </w:p>
     <w:p>
@@ -5538,6 +5604,7 @@
           <w:szCs w:val="26"/>
         </w:rPr>
       </w:pPr>
+      <w:bookmarkStart w:id="11" w:name="_Hlk515629012"/>
       <w:r>
         <w:rPr>
           <w:rFonts w:ascii="Times New Roman" w:hAnsi="Times New Roman" w:cs="Times New Roman"/>
@@ -5769,27 +5836,10 @@
           <w:sz w:val="26"/>
           <w:szCs w:val="26"/>
         </w:rPr>
-        <w:t xml:space="preserve">màn hình 8 inches, độ phân giải 1280x800 pixels, hệ điều hành Android 7.0, CPU Qualcomm MSM8917 1.4 Hz, RAM 2 GB, chịp đồ </w:t>
-      </w:r>
-      <w:proofErr w:type="gramStart"/>
-      <w:r>
-        <w:rPr>
-          <w:rFonts w:ascii="Times New Roman" w:hAnsi="Times New Roman" w:cs="Times New Roman"/>
-          <w:sz w:val="26"/>
-          <w:szCs w:val="26"/>
-        </w:rPr>
-        <w:t>họa  Adreno</w:t>
-      </w:r>
-      <w:proofErr w:type="gramEnd"/>
-      <w:r>
-        <w:rPr>
-          <w:rFonts w:ascii="Times New Roman" w:hAnsi="Times New Roman" w:cs="Times New Roman"/>
-          <w:sz w:val="26"/>
-          <w:szCs w:val="26"/>
-        </w:rPr>
-        <w:t xml:space="preserve"> 308.</w:t>
+        <w:t>màn hình 8 inches, độ phân giải 1280x800 pixels, hệ điều hành Android 7.0, CPU Qualcomm MSM8917 1.4 Hz, RAM 2 GB, chịp đồ họa  Adreno 308.</w:t>
       </w:r>
     </w:p>
+    <w:bookmarkEnd w:id="11"/>
     <w:p>
       <w:pPr>
         <w:pStyle w:val="ListParagraph"/>
@@ -6987,7 +7037,6 @@
   <w:style w:type="character" w:default="1" w:styleId="DefaultParagraphFont">
     <w:name w:val="Default Paragraph Font"/>
     <w:uiPriority w:val="1"/>
-    <w:semiHidden/>
     <w:unhideWhenUsed/>
   </w:style>
   <w:style w:type="table" w:default="1" w:styleId="TableNormal">
@@ -7073,6 +7122,25 @@
     <w:rPr>
       <w:color w:val="605E5C"/>
       <w:shd w:val="clear" w:color="auto" w:fill="E1DFDD"/>
+    </w:rPr>
+  </w:style>
+  <w:style w:type="paragraph" w:styleId="Caption">
+    <w:name w:val="caption"/>
+    <w:basedOn w:val="Normal"/>
+    <w:next w:val="Normal"/>
+    <w:uiPriority w:val="35"/>
+    <w:unhideWhenUsed/>
+    <w:qFormat/>
+    <w:rsid w:val="00246281"/>
+    <w:pPr>
+      <w:spacing w:after="200" w:line="240" w:lineRule="auto"/>
+    </w:pPr>
+    <w:rPr>
+      <w:i/>
+      <w:iCs/>
+      <w:color w:val="44546A" w:themeColor="text2"/>
+      <w:sz w:val="18"/>
+      <w:szCs w:val="18"/>
     </w:rPr>
   </w:style>
 </w:styles>

</xml_diff>